<commit_message>
minor change to lab 2 hw
</commit_message>
<xml_diff>
--- a/Lab2/lab_2-homework.docx
+++ b/Lab2/lab_2-homework.docx
@@ -165,8 +165,6 @@
           <w:rFonts w:asciiTheme="minorHAnsi" w:hAnsiTheme="minorHAnsi" w:cstheme="minorHAnsi"/>
         </w:rPr>
       </w:pPr>
-      <w:bookmarkStart w:id="0" w:name="_GoBack"/>
-      <w:bookmarkEnd w:id="0"/>
     </w:p>
     <w:p>
       <w:pPr>
@@ -239,21 +237,7 @@
         <w:rPr>
           <w:rFonts w:asciiTheme="minorHAnsi" w:hAnsiTheme="minorHAnsi" w:cstheme="minorHAnsi"/>
         </w:rPr>
-        <w:t xml:space="preserve">Is this a transition or </w:t>
-      </w:r>
-      <w:proofErr w:type="spellStart"/>
-      <w:r>
-        <w:rPr>
-          <w:rFonts w:asciiTheme="minorHAnsi" w:hAnsiTheme="minorHAnsi" w:cstheme="minorHAnsi"/>
-        </w:rPr>
-        <w:t>transversion</w:t>
-      </w:r>
-      <w:proofErr w:type="spellEnd"/>
-      <w:r>
-        <w:rPr>
-          <w:rFonts w:asciiTheme="minorHAnsi" w:hAnsiTheme="minorHAnsi" w:cstheme="minorHAnsi"/>
-        </w:rPr>
-        <w:t>?</w:t>
+        <w:t>Is this a transition or transversion?</w:t>
       </w:r>
     </w:p>
     <w:p>
@@ -500,7 +484,13 @@
         <w:rPr>
           <w:rFonts w:asciiTheme="minorHAnsi" w:hAnsiTheme="minorHAnsi" w:cstheme="minorHAnsi"/>
         </w:rPr>
-        <w:t xml:space="preserve">Notice that there are many more mutations present in the mitochondrial “control region” sequences, relative to the </w:t>
+        <w:t>Why might you see more mutations in the Part II sequences than in Part I?</w:t>
+      </w:r>
+      <w:r>
+        <w:rPr>
+          <w:rFonts w:asciiTheme="minorHAnsi" w:hAnsiTheme="minorHAnsi" w:cstheme="minorHAnsi"/>
+        </w:rPr>
+        <w:t xml:space="preserve"> </w:t>
       </w:r>
     </w:p>
     <w:p>
@@ -528,7 +518,33 @@
         <w:rPr>
           <w:rFonts w:asciiTheme="minorHAnsi" w:hAnsiTheme="minorHAnsi" w:cstheme="minorHAnsi"/>
         </w:rPr>
-        <w:t>Why might translating these sequences not be helpful?</w:t>
+        <w:t xml:space="preserve">Why might translating these sequences </w:t>
+      </w:r>
+      <w:r>
+        <w:rPr>
+          <w:rFonts w:asciiTheme="minorHAnsi" w:hAnsiTheme="minorHAnsi" w:cstheme="minorHAnsi"/>
+        </w:rPr>
+        <w:t xml:space="preserve">from Part II and Part III </w:t>
+      </w:r>
+      <w:r>
+        <w:rPr>
+          <w:rFonts w:asciiTheme="minorHAnsi" w:hAnsiTheme="minorHAnsi" w:cstheme="minorHAnsi"/>
+        </w:rPr>
+        <w:t xml:space="preserve">not be </w:t>
+      </w:r>
+      <w:r>
+        <w:rPr>
+          <w:rFonts w:asciiTheme="minorHAnsi" w:hAnsiTheme="minorHAnsi" w:cstheme="minorHAnsi"/>
+        </w:rPr>
+        <w:t xml:space="preserve">very </w:t>
+      </w:r>
+      <w:bookmarkStart w:id="0" w:name="_GoBack"/>
+      <w:bookmarkEnd w:id="0"/>
+      <w:r>
+        <w:rPr>
+          <w:rFonts w:asciiTheme="minorHAnsi" w:hAnsiTheme="minorHAnsi" w:cstheme="minorHAnsi"/>
+        </w:rPr>
+        <w:t>helpful?</w:t>
       </w:r>
     </w:p>
     <w:p>
@@ -2017,6 +2033,7 @@
     <w:lsdException w:name="HTML Sample" w:semiHidden="1" w:unhideWhenUsed="1"/>
     <w:lsdException w:name="HTML Typewriter" w:semiHidden="1" w:unhideWhenUsed="1"/>
     <w:lsdException w:name="HTML Variable" w:semiHidden="1" w:unhideWhenUsed="1"/>
+    <w:lsdException w:name="Normal Table" w:semiHidden="1" w:unhideWhenUsed="1"/>
     <w:lsdException w:name="annotation subject" w:semiHidden="1" w:unhideWhenUsed="1"/>
     <w:lsdException w:name="No List" w:semiHidden="1" w:unhideWhenUsed="1"/>
     <w:lsdException w:name="Outline List 1" w:semiHidden="1" w:unhideWhenUsed="1"/>
@@ -2062,9 +2079,11 @@
     <w:lsdException w:name="Table Subtle 1" w:semiHidden="1" w:unhideWhenUsed="1"/>
     <w:lsdException w:name="Table Subtle 2" w:semiHidden="1" w:unhideWhenUsed="1"/>
     <w:lsdException w:name="Table Web 1" w:semiHidden="1" w:unhideWhenUsed="1"/>
+    <w:lsdException w:name="Table Web 2" w:semiHidden="1" w:unhideWhenUsed="1"/>
     <w:lsdException w:name="Table Web 3" w:semiHidden="1" w:unhideWhenUsed="1"/>
     <w:lsdException w:name="Balloon Text" w:semiHidden="1" w:unhideWhenUsed="1"/>
     <w:lsdException w:name="Table Grid" w:uiPriority="59"/>
+    <w:lsdException w:name="Table Theme" w:semiHidden="1" w:unhideWhenUsed="1"/>
     <w:lsdException w:name="Placeholder Text" w:semiHidden="1"/>
     <w:lsdException w:name="No Spacing" w:uiPriority="1" w:qFormat="1"/>
     <w:lsdException w:name="Light Shading" w:uiPriority="60"/>

</xml_diff>